<commit_message>
fix(MMT/2022-2023): Small fix DHCP server -> DNS server
</commit_message>
<xml_diff>
--- a/MMT/2022-2023/MMT-2022-2023-ThayDoHoangCuong.docx
+++ b/MMT/2022-2023/MMT-2022-2023-ThayDoHoangCuong.docx
@@ -67,7 +67,7 @@
           <w:noProof/>
         </w:rPr>
         <w:drawing>
-          <wp:inline distT="0" distB="0" distL="0" distR="0" wp14:anchorId="635215BA" wp14:editId="73CDABA9">
+          <wp:inline distT="0" distB="0" distL="0" distR="0" wp14:anchorId="635215BA" wp14:editId="07E98844">
             <wp:extent cx="5235221" cy="7421880"/>
             <wp:effectExtent l="0" t="0" r="3810" b="7620"/>
             <wp:docPr id="2105481609" name="Picture 4"/>
@@ -324,7 +324,7 @@
           <w:lang w:val="en-US"/>
         </w:rPr>
         <w:drawing>
-          <wp:inline distT="0" distB="0" distL="0" distR="0" wp14:anchorId="1C2709FD" wp14:editId="1A0603D4">
+          <wp:inline distT="0" distB="0" distL="0" distR="0" wp14:anchorId="1C2709FD" wp14:editId="17C1FBE7">
             <wp:extent cx="5731263" cy="2415540"/>
             <wp:effectExtent l="0" t="0" r="3175" b="3810"/>
             <wp:docPr id="102601382" name="Picture 1"/>
@@ -6691,7 +6691,7 @@
           <w:lang w:val="en-US"/>
         </w:rPr>
         <w:drawing>
-          <wp:inline distT="0" distB="0" distL="0" distR="0" wp14:anchorId="7FA70539" wp14:editId="56A52EEC">
+          <wp:inline distT="0" distB="0" distL="0" distR="0" wp14:anchorId="7FA70539" wp14:editId="68FEF320">
             <wp:extent cx="5731510" cy="3223895"/>
             <wp:effectExtent l="0" t="0" r="2540" b="0"/>
             <wp:docPr id="1328241187" name="Picture 3" descr="Close-up of a book page&#10;&#10;Description automatically generated"/>
@@ -6775,7 +6775,19 @@
         <w:rPr>
           <w:lang w:val="en-US"/>
         </w:rPr>
-        <w:t xml:space="preserve"> (Maybe có liên quan đến phần thực hành config DHCP server</w:t>
+        <w:t xml:space="preserve"> (Maybe có liên quan đến phần thực hành config </w:t>
+      </w:r>
+      <w:r>
+        <w:rPr>
+          <w:lang w:val="en-US"/>
+        </w:rPr>
+        <w:t>DNS</w:t>
+      </w:r>
+      <w:r>
+        <w:rPr>
+          <w:lang w:val="en-US"/>
+        </w:rPr>
+        <w:t xml:space="preserve"> server</w:t>
       </w:r>
       <w:r>
         <w:rPr>
@@ -9051,6 +9063,12 @@
 </file>
 
 <file path=customXml/item1.xml><?xml version="1.0" encoding="utf-8"?>
+<p:properties xmlns:p="http://schemas.microsoft.com/office/2006/metadata/properties" xmlns:xsi="http://www.w3.org/2001/XMLSchema-instance" xmlns:pc="http://schemas.microsoft.com/office/infopath/2007/PartnerControls">
+  <documentManagement/>
+</p:properties>
+</file>
+
+<file path=customXml/item2.xml><?xml version="1.0" encoding="utf-8"?>
 <ct:contentTypeSchema xmlns:ct="http://schemas.microsoft.com/office/2006/metadata/contentType" xmlns:ma="http://schemas.microsoft.com/office/2006/metadata/properties/metaAttributes" ct:_="" ma:_="" ma:contentTypeName="Document" ma:contentTypeID="0x010100A80EBA61DBEBAC47997BD1227BBFF84F" ma:contentTypeVersion="13" ma:contentTypeDescription="Create a new document." ma:contentTypeScope="" ma:versionID="bcfd95dc29b4ab0bebc8720a599614a5">
   <xsd:schema xmlns:xsd="http://www.w3.org/2001/XMLSchema" xmlns:xs="http://www.w3.org/2001/XMLSchema" xmlns:p="http://schemas.microsoft.com/office/2006/metadata/properties" xmlns:ns3="9d9b5332-a5d8-4d74-b69a-d1c687b97975" targetNamespace="http://schemas.microsoft.com/office/2006/metadata/properties" ma:root="true" ma:fieldsID="9981a3af52f3b47ce76c96264e5b8f4b" ns3:_="">
     <xsd:import namespace="9d9b5332-a5d8-4d74-b69a-d1c687b97975"/>
@@ -9252,12 +9270,6 @@
 </ct:contentTypeSchema>
 </file>
 
-<file path=customXml/item2.xml><?xml version="1.0" encoding="utf-8"?>
-<p:properties xmlns:p="http://schemas.microsoft.com/office/2006/metadata/properties" xmlns:xsi="http://www.w3.org/2001/XMLSchema-instance" xmlns:pc="http://schemas.microsoft.com/office/infopath/2007/PartnerControls">
-  <documentManagement/>
-</p:properties>
-</file>
-
 <file path=customXml/item3.xml><?xml version="1.0" encoding="utf-8"?>
 <?mso-contentType ?>
 <FormTemplates xmlns="http://schemas.microsoft.com/sharepoint/v3/contenttype/forms">
@@ -9268,6 +9280,15 @@
 </file>
 
 <file path=customXml/itemProps1.xml><?xml version="1.0" encoding="utf-8"?>
+<ds:datastoreItem xmlns:ds="http://schemas.openxmlformats.org/officeDocument/2006/customXml" ds:itemID="{25840360-785E-4B14-93B6-9D96EED0383F}">
+  <ds:schemaRefs>
+    <ds:schemaRef ds:uri="http://schemas.microsoft.com/office/2006/metadata/properties"/>
+    <ds:schemaRef ds:uri="http://schemas.microsoft.com/office/infopath/2007/PartnerControls"/>
+  </ds:schemaRefs>
+</ds:datastoreItem>
+</file>
+
+<file path=customXml/itemProps2.xml><?xml version="1.0" encoding="utf-8"?>
 <ds:datastoreItem xmlns:ds="http://schemas.openxmlformats.org/officeDocument/2006/customXml" ds:itemID="{8B410F95-217E-4CEB-B4D8-69E04D3EF788}">
   <ds:schemaRefs>
     <ds:schemaRef ds:uri="http://schemas.microsoft.com/office/2006/metadata/contentType"/>
@@ -9285,22 +9306,6 @@
 </ds:datastoreItem>
 </file>
 
-<file path=customXml/itemProps2.xml><?xml version="1.0" encoding="utf-8"?>
-<ds:datastoreItem xmlns:ds="http://schemas.openxmlformats.org/officeDocument/2006/customXml" ds:itemID="{25840360-785E-4B14-93B6-9D96EED0383F}">
-  <ds:schemaRefs>
-    <ds:schemaRef ds:uri="http://schemas.microsoft.com/office/2006/metadata/properties"/>
-    <ds:schemaRef ds:uri="http://purl.org/dc/terms/"/>
-    <ds:schemaRef ds:uri="http://www.w3.org/XML/1998/namespace"/>
-    <ds:schemaRef ds:uri="http://schemas.microsoft.com/office/infopath/2007/PartnerControls"/>
-    <ds:schemaRef ds:uri="http://purl.org/dc/dcmitype/"/>
-    <ds:schemaRef ds:uri="http://schemas.microsoft.com/office/2006/documentManagement/types"/>
-    <ds:schemaRef ds:uri="http://schemas.openxmlformats.org/package/2006/metadata/core-properties"/>
-    <ds:schemaRef ds:uri="9d9b5332-a5d8-4d74-b69a-d1c687b97975"/>
-    <ds:schemaRef ds:uri="http://purl.org/dc/elements/1.1/"/>
-  </ds:schemaRefs>
-</ds:datastoreItem>
-</file>
-
 <file path=customXml/itemProps3.xml><?xml version="1.0" encoding="utf-8"?>
 <ds:datastoreItem xmlns:ds="http://schemas.openxmlformats.org/officeDocument/2006/customXml" ds:itemID="{02C7CBFE-5528-4519-91C4-0C3B76779B82}">
   <ds:schemaRefs>

</xml_diff>

<commit_message>
fix(MMT/2022-2023): Fix 4a: Wrong checksum (Because + 0101 2 times)
</commit_message>
<xml_diff>
--- a/MMT/2022-2023/MMT-2022-2023-ThayDoHoangCuong.docx
+++ b/MMT/2022-2023/MMT-2022-2023-ThayDoHoangCuong.docx
@@ -135,7 +135,7 @@
           <w:noProof/>
         </w:rPr>
         <w:drawing>
-          <wp:inline distT="0" distB="0" distL="0" distR="0" wp14:anchorId="635215BA" wp14:editId="42B9C840">
+          <wp:inline distT="0" distB="0" distL="0" distR="0" wp14:anchorId="635215BA" wp14:editId="1DB9865F">
             <wp:extent cx="5235221" cy="7421880"/>
             <wp:effectExtent l="0" t="0" r="3810" b="7620"/>
             <wp:docPr id="2105481609" name="Picture 4"/>
@@ -1540,7 +1540,7 @@
           <w:lang w:val="en-US"/>
         </w:rPr>
         <w:drawing>
-          <wp:inline distT="0" distB="0" distL="0" distR="0" wp14:anchorId="1C2709FD" wp14:editId="59523B4C">
+          <wp:inline distT="0" distB="0" distL="0" distR="0" wp14:anchorId="1C2709FD" wp14:editId="711069D8">
             <wp:extent cx="5731263" cy="2415540"/>
             <wp:effectExtent l="0" t="0" r="3175" b="3810"/>
             <wp:docPr id="102601382" name="Picture 1"/>
@@ -2943,21 +2943,7 @@
         <w:rPr>
           <w:lang w:val="en-US"/>
         </w:rPr>
-        <w:t xml:space="preserve"> </w:t>
-      </w:r>
-      <w:proofErr w:type="spellStart"/>
-      <w:r>
-        <w:rPr>
-          <w:lang w:val="en-US"/>
-        </w:rPr>
-        <w:t>các</w:t>
-      </w:r>
-      <w:proofErr w:type="spellEnd"/>
-      <w:r>
-        <w:rPr>
-          <w:lang w:val="en-US"/>
-        </w:rPr>
-        <w:t xml:space="preserve"> subnet</w:t>
+        <w:t xml:space="preserve"> các subnet</w:t>
       </w:r>
     </w:p>
     <w:p>
@@ -7790,11 +7776,19 @@
         </w:rPr>
         <w:t xml:space="preserve"> </w:t>
       </w:r>
-      <w:r>
-        <w:rPr>
-          <w:lang w:val="en-US"/>
-        </w:rPr>
-        <w:t xml:space="preserve">tiếp </w:t>
+      <w:proofErr w:type="spellStart"/>
+      <w:r>
+        <w:rPr>
+          <w:lang w:val="en-US"/>
+        </w:rPr>
+        <w:t>tiếp</w:t>
+      </w:r>
+      <w:proofErr w:type="spellEnd"/>
+      <w:r>
+        <w:rPr>
+          <w:lang w:val="en-US"/>
+        </w:rPr>
+        <w:t xml:space="preserve"> </w:t>
       </w:r>
       <w:proofErr w:type="spellStart"/>
       <w:r>
@@ -8230,7 +8224,7 @@
         <w:rPr>
           <w:lang w:val="en-US"/>
         </w:rPr>
-        <w:t>0101</w:t>
+        <w:t>1111</w:t>
       </w:r>
     </w:p>
     <w:p>
@@ -8257,7 +8251,7 @@
           <w:lang w:val="en-US"/>
         </w:rPr>
         <w:lastRenderedPageBreak/>
-        <w:t>1010</w:t>
+        <w:t>0100</w:t>
       </w:r>
     </w:p>
     <w:p>
@@ -8270,7 +8264,7 @@
         <w:rPr>
           <w:lang w:val="en-US"/>
         </w:rPr>
-        <w:t>1111</w:t>
+        <w:t xml:space="preserve">      1</w:t>
       </w:r>
     </w:p>
     <w:p>
@@ -8296,7 +8290,7 @@
         <w:rPr>
           <w:lang w:val="en-US"/>
         </w:rPr>
-        <w:t>1001</w:t>
+        <w:t>0101</w:t>
       </w:r>
     </w:p>
     <w:p>
@@ -8309,7 +8303,7 @@
         <w:rPr>
           <w:lang w:val="en-US"/>
         </w:rPr>
-        <w:t xml:space="preserve">      1</w:t>
+        <w:t>0011</w:t>
       </w:r>
     </w:p>
     <w:p>
@@ -8335,7 +8329,7 @@
         <w:rPr>
           <w:lang w:val="en-US"/>
         </w:rPr>
-        <w:t>1010</w:t>
+        <w:t>1000</w:t>
       </w:r>
     </w:p>
     <w:p>
@@ -8348,7 +8342,7 @@
         <w:rPr>
           <w:lang w:val="en-US"/>
         </w:rPr>
-        <w:t>0011</w:t>
+        <w:t>------</w:t>
       </w:r>
     </w:p>
     <w:p>
@@ -8361,46 +8355,7 @@
         <w:rPr>
           <w:lang w:val="en-US"/>
         </w:rPr>
-        <w:t>------</w:t>
-      </w:r>
-    </w:p>
-    <w:p>
-      <w:pPr>
-        <w:rPr>
-          <w:lang w:val="en-US"/>
-        </w:rPr>
-      </w:pPr>
-      <w:r>
-        <w:rPr>
-          <w:lang w:val="en-US"/>
-        </w:rPr>
-        <w:t>1101</w:t>
-      </w:r>
-    </w:p>
-    <w:p>
-      <w:pPr>
-        <w:rPr>
-          <w:lang w:val="en-US"/>
-        </w:rPr>
-      </w:pPr>
-      <w:r>
-        <w:rPr>
-          <w:lang w:val="en-US"/>
-        </w:rPr>
-        <w:t>------</w:t>
-      </w:r>
-    </w:p>
-    <w:p>
-      <w:pPr>
-        <w:rPr>
-          <w:lang w:val="en-US"/>
-        </w:rPr>
-      </w:pPr>
-      <w:r>
-        <w:rPr>
-          <w:lang w:val="en-US"/>
-        </w:rPr>
-        <w:t>0010</w:t>
+        <w:t>0111</w:t>
       </w:r>
     </w:p>
     <w:p>
@@ -11039,7 +10994,6 @@
               <w:rPr>
                 <w:lang w:val="en-US"/>
               </w:rPr>
-              <w:lastRenderedPageBreak/>
               <w:t>203.162.48.1</w:t>
             </w:r>
             <w:r>
@@ -14255,7 +14209,6 @@
         <w:rPr>
           <w:lang w:val="en-US"/>
         </w:rPr>
-        <w:lastRenderedPageBreak/>
         <w:t>Câu</w:t>
       </w:r>
       <w:proofErr w:type="spellEnd"/>
@@ -14414,8 +14367,9 @@
           <w:noProof/>
           <w:lang w:val="en-US"/>
         </w:rPr>
+        <w:lastRenderedPageBreak/>
         <w:drawing>
-          <wp:inline distT="0" distB="0" distL="0" distR="0" wp14:anchorId="7FA70539" wp14:editId="03010610">
+          <wp:inline distT="0" distB="0" distL="0" distR="0" wp14:anchorId="7FA70539" wp14:editId="5BF214AF">
             <wp:extent cx="5731510" cy="3223895"/>
             <wp:effectExtent l="0" t="0" r="2540" b="0"/>
             <wp:docPr id="1328241187" name="Picture 3" descr="Close-up of a book page&#10;&#10;Description automatically generated"/>
@@ -20547,6 +20501,12 @@
 </file>
 
 <file path=customXml/item1.xml><?xml version="1.0" encoding="utf-8"?>
+<p:properties xmlns:p="http://schemas.microsoft.com/office/2006/metadata/properties" xmlns:xsi="http://www.w3.org/2001/XMLSchema-instance" xmlns:pc="http://schemas.microsoft.com/office/infopath/2007/PartnerControls">
+  <documentManagement/>
+</p:properties>
+</file>
+
+<file path=customXml/item2.xml><?xml version="1.0" encoding="utf-8"?>
 <ct:contentTypeSchema xmlns:ct="http://schemas.microsoft.com/office/2006/metadata/contentType" xmlns:ma="http://schemas.microsoft.com/office/2006/metadata/properties/metaAttributes" ct:_="" ma:_="" ma:contentTypeName="Document" ma:contentTypeID="0x010100A80EBA61DBEBAC47997BD1227BBFF84F" ma:contentTypeVersion="13" ma:contentTypeDescription="Create a new document." ma:contentTypeScope="" ma:versionID="bcfd95dc29b4ab0bebc8720a599614a5">
   <xsd:schema xmlns:xsd="http://www.w3.org/2001/XMLSchema" xmlns:xs="http://www.w3.org/2001/XMLSchema" xmlns:p="http://schemas.microsoft.com/office/2006/metadata/properties" xmlns:ns3="9d9b5332-a5d8-4d74-b69a-d1c687b97975" targetNamespace="http://schemas.microsoft.com/office/2006/metadata/properties" ma:root="true" ma:fieldsID="9981a3af52f3b47ce76c96264e5b8f4b" ns3:_="">
     <xsd:import namespace="9d9b5332-a5d8-4d74-b69a-d1c687b97975"/>
@@ -20748,12 +20708,6 @@
 </ct:contentTypeSchema>
 </file>
 
-<file path=customXml/item2.xml><?xml version="1.0" encoding="utf-8"?>
-<p:properties xmlns:p="http://schemas.microsoft.com/office/2006/metadata/properties" xmlns:xsi="http://www.w3.org/2001/XMLSchema-instance" xmlns:pc="http://schemas.microsoft.com/office/infopath/2007/PartnerControls">
-  <documentManagement/>
-</p:properties>
-</file>
-
 <file path=customXml/item3.xml><?xml version="1.0" encoding="utf-8"?>
 <?mso-contentType ?>
 <FormTemplates xmlns="http://schemas.microsoft.com/sharepoint/v3/contenttype/forms">
@@ -20764,6 +20718,15 @@
 </file>
 
 <file path=customXml/itemProps1.xml><?xml version="1.0" encoding="utf-8"?>
+<ds:datastoreItem xmlns:ds="http://schemas.openxmlformats.org/officeDocument/2006/customXml" ds:itemID="{25840360-785E-4B14-93B6-9D96EED0383F}">
+  <ds:schemaRefs>
+    <ds:schemaRef ds:uri="http://schemas.microsoft.com/office/2006/metadata/properties"/>
+    <ds:schemaRef ds:uri="http://schemas.microsoft.com/office/infopath/2007/PartnerControls"/>
+  </ds:schemaRefs>
+</ds:datastoreItem>
+</file>
+
+<file path=customXml/itemProps2.xml><?xml version="1.0" encoding="utf-8"?>
 <ds:datastoreItem xmlns:ds="http://schemas.openxmlformats.org/officeDocument/2006/customXml" ds:itemID="{8B410F95-217E-4CEB-B4D8-69E04D3EF788}">
   <ds:schemaRefs>
     <ds:schemaRef ds:uri="http://schemas.microsoft.com/office/2006/metadata/contentType"/>
@@ -20781,15 +20744,6 @@
 </ds:datastoreItem>
 </file>
 
-<file path=customXml/itemProps2.xml><?xml version="1.0" encoding="utf-8"?>
-<ds:datastoreItem xmlns:ds="http://schemas.openxmlformats.org/officeDocument/2006/customXml" ds:itemID="{25840360-785E-4B14-93B6-9D96EED0383F}">
-  <ds:schemaRefs>
-    <ds:schemaRef ds:uri="http://schemas.microsoft.com/office/2006/metadata/properties"/>
-    <ds:schemaRef ds:uri="http://schemas.microsoft.com/office/infopath/2007/PartnerControls"/>
-  </ds:schemaRefs>
-</ds:datastoreItem>
-</file>
-
 <file path=customXml/itemProps3.xml><?xml version="1.0" encoding="utf-8"?>
 <ds:datastoreItem xmlns:ds="http://schemas.openxmlformats.org/officeDocument/2006/customXml" ds:itemID="{02C7CBFE-5528-4519-91C4-0C3B76779B82}">
   <ds:schemaRefs>

</xml_diff>

<commit_message>
fix(MMT/2022-2023): Fix 4b: Wrong Host Range for last subnet
</commit_message>
<xml_diff>
--- a/MMT/2022-2023/MMT-2022-2023-ThayDoHoangCuong.docx
+++ b/MMT/2022-2023/MMT-2022-2023-ThayDoHoangCuong.docx
@@ -135,7 +135,7 @@
           <w:noProof/>
         </w:rPr>
         <w:drawing>
-          <wp:inline distT="0" distB="0" distL="0" distR="0" wp14:anchorId="635215BA" wp14:editId="1DB9865F">
+          <wp:inline distT="0" distB="0" distL="0" distR="0" wp14:anchorId="635215BA" wp14:editId="78E7DFAB">
             <wp:extent cx="5235221" cy="7421880"/>
             <wp:effectExtent l="0" t="0" r="3810" b="7620"/>
             <wp:docPr id="2105481609" name="Picture 4"/>
@@ -1540,7 +1540,7 @@
           <w:lang w:val="en-US"/>
         </w:rPr>
         <w:drawing>
-          <wp:inline distT="0" distB="0" distL="0" distR="0" wp14:anchorId="1C2709FD" wp14:editId="711069D8">
+          <wp:inline distT="0" distB="0" distL="0" distR="0" wp14:anchorId="1C2709FD" wp14:editId="419B2BB0">
             <wp:extent cx="5731263" cy="2415540"/>
             <wp:effectExtent l="0" t="0" r="3175" b="3810"/>
             <wp:docPr id="102601382" name="Picture 1"/>
@@ -9414,7 +9414,14 @@
               <w:rPr>
                 <w:lang w:val="en-US"/>
               </w:rPr>
-              <w:t>0110 0000</w:t>
+              <w:t>011</w:t>
+            </w:r>
+            <w:r>
+              <w:rPr>
+                <w:color w:val="FF0000"/>
+                <w:lang w:val="en-US"/>
+              </w:rPr>
+              <w:t>0 0000</w:t>
             </w:r>
           </w:p>
         </w:tc>
@@ -9535,6 +9542,7 @@
             </w:r>
             <w:r>
               <w:rPr>
+                <w:color w:val="FF0000"/>
                 <w:lang w:val="en-US"/>
               </w:rPr>
               <w:t>0 0000</w:t>
@@ -11233,7 +11241,7 @@
               <w:rPr>
                 <w:lang w:val="en-US"/>
               </w:rPr>
-              <w:t>20</w:t>
+              <w:t>18</w:t>
             </w:r>
           </w:p>
         </w:tc>
@@ -11258,7 +11266,7 @@
               <w:rPr>
                 <w:lang w:val="en-US"/>
               </w:rPr>
-              <w:t>21</w:t>
+              <w:t>19</w:t>
             </w:r>
           </w:p>
         </w:tc>
@@ -11741,18 +11749,21 @@
             </w:pPr>
             <w:r>
               <w:rPr>
+                <w:color w:val="FF0000"/>
                 <w:lang w:val="en-US"/>
               </w:rPr>
               <w:t>0</w:t>
             </w:r>
             <w:r>
               <w:rPr>
+                <w:color w:val="FF0000"/>
                 <w:lang w:val="en-US"/>
               </w:rPr>
               <w:t>00</w:t>
             </w:r>
             <w:r>
               <w:rPr>
+                <w:color w:val="FF0000"/>
                 <w:lang w:val="en-US"/>
               </w:rPr>
               <w:t>0 0000</w:t>
@@ -11870,12 +11881,14 @@
             </w:pPr>
             <w:r>
               <w:rPr>
+                <w:color w:val="FF0000"/>
                 <w:lang w:val="en-US"/>
               </w:rPr>
               <w:t>000</w:t>
             </w:r>
             <w:r>
               <w:rPr>
+                <w:color w:val="FF0000"/>
                 <w:lang w:val="en-US"/>
               </w:rPr>
               <w:t>0 0000</w:t>
@@ -14369,7 +14382,7 @@
         </w:rPr>
         <w:lastRenderedPageBreak/>
         <w:drawing>
-          <wp:inline distT="0" distB="0" distL="0" distR="0" wp14:anchorId="7FA70539" wp14:editId="5BF214AF">
+          <wp:inline distT="0" distB="0" distL="0" distR="0" wp14:anchorId="7FA70539" wp14:editId="2983D550">
             <wp:extent cx="5731510" cy="3223895"/>
             <wp:effectExtent l="0" t="0" r="2540" b="0"/>
             <wp:docPr id="1328241187" name="Picture 3" descr="Close-up of a book page&#10;&#10;Description automatically generated"/>

</xml_diff>